<commit_message>
DC : Added diagram descirption to group input
</commit_message>
<xml_diff>
--- a/documentation/wip/Input for Group Report - Dave Cloete.docx
+++ b/documentation/wip/Input for Group Report - Dave Cloete.docx
@@ -273,19 +273,7 @@
           <w:rPr>
             <w:rStyle w:val="Hyperlink"/>
           </w:rPr>
-          <w:t>https://git</w:t>
-        </w:r>
-        <w:r>
-          <w:rPr>
-            <w:rStyle w:val="Hyperlink"/>
-          </w:rPr>
-          <w:t>h</w:t>
-        </w:r>
-        <w:r>
-          <w:rPr>
-            <w:rStyle w:val="Hyperlink"/>
-          </w:rPr>
-          <w:t>ub.com/timdream/wordcloud2.js</w:t>
+          <w:t>https://github.com/timdream/wordcloud2.js</w:t>
         </w:r>
       </w:hyperlink>
     </w:p>
@@ -941,83 +929,136 @@
     </w:p>
     <w:p>
       <w:r>
-        <w:t>The Data Visualisation component was designed to be agnostic of the content and allows for comparison of categories in a</w:t>
+        <w:t>The Data Visualisation component was designed to be agnostic of the content and allows for comparison of categories in a topic agnostic of the topic or categories.</w:t>
+      </w:r>
+    </w:p>
+    <w:p>
+      <w:r>
+        <w:t>All charts were design to be scalable. All graphs will render as the view point change allowing for a pleasant user experience.</w:t>
+      </w:r>
+    </w:p>
+    <w:p>
+      <w:pPr>
+        <w:pStyle w:val="Heading3"/>
+      </w:pPr>
+      <w:r>
+        <w:t>Visual Component – Technical</w:t>
+      </w:r>
+    </w:p>
+    <w:p>
+      <w:r>
+        <w:t xml:space="preserve">The Node.js Express Framework was chosen as the server-side technology as it allows for </w:t>
+      </w:r>
+      <w:r>
+        <w:t xml:space="preserve">serving both </w:t>
+      </w:r>
+      <w:r>
+        <w:t xml:space="preserve">static </w:t>
+      </w:r>
+      <w:r>
+        <w:t xml:space="preserve">and dynamic content with little coding necessary. </w:t>
+      </w:r>
+    </w:p>
+    <w:p>
+      <w:r>
+        <w:t>Bootstrap was chosen to allow for a r</w:t>
+      </w:r>
+      <w:r>
+        <w:t>esponsive UI</w:t>
+      </w:r>
+      <w:r>
+        <w:t xml:space="preserve">. This allowed for creating a response base without having to specifically code for it. </w:t>
+      </w:r>
+    </w:p>
+    <w:p>
+      <w:r>
+        <w:t>JQuery was chosen to aid cross browser support.</w:t>
+      </w:r>
+    </w:p>
+    <w:p>
+      <w:r>
+        <w:t>Twig was chosen as a HTML templating tool to allow the controllers to embed data when rending the views.</w:t>
+      </w:r>
+    </w:p>
+    <w:p>
+      <w:r>
+        <w:t xml:space="preserve">The </w:t>
+      </w:r>
+      <w:r>
+        <w:t xml:space="preserve">D3 JavaScript </w:t>
+      </w:r>
+      <w:r>
+        <w:t xml:space="preserve">charting library was chosen as the base to develop the majority of the charts as it provides </w:t>
+      </w:r>
+      <w:r>
+        <w:t xml:space="preserve">the ability to </w:t>
+      </w:r>
+      <w:r>
+        <w:t xml:space="preserve">visualise data by </w:t>
+      </w:r>
+      <w:r>
+        <w:t>attaching the provided data to the DOM (Document Object Model).</w:t>
+      </w:r>
+    </w:p>
+    <w:p>
+      <w:r>
+        <w:br w:type="page"/>
+      </w:r>
+    </w:p>
+    <w:p>
+      <w:pPr>
+        <w:pStyle w:val="Heading2"/>
+      </w:pPr>
+      <w:r>
+        <w:lastRenderedPageBreak/>
+        <w:t>Diagram Description</w:t>
+      </w:r>
+    </w:p>
+    <w:p>
+      <w:r>
+        <w:t xml:space="preserve">This diagram depicts both the core framework components (on the left) and the graph views (on the right) structured according to the MVC pattern modularising the sub components into Views, Controllers and Data Models. </w:t>
+      </w:r>
+    </w:p>
+    <w:p>
+      <w:r>
+        <w:t>Controllers are made possible using the Node.js Express framework’s Router component. This allows for a combination of paths (also known as routes) and HTTP Verbs (GET, POST, PUT…) to be assigned to specific Controller methods.</w:t>
+      </w:r>
+    </w:p>
+    <w:p>
+      <w:r>
+        <w:t>As an example, in the right, The Index Controller receives a request from the client web browser to load the route/home page by navigating the browser to http://localhost:8081. This intern is interpreted by the Router component as a GET request on the ‘/’ route. In the Index Controller</w:t>
+      </w:r>
+      <w:r>
+        <w:t xml:space="preserve"> </w:t>
+      </w:r>
+      <w:r>
+        <w:t>(index.js) this route is configured to call a function that will fetch the Index Model (</w:t>
+      </w:r>
+      <w:proofErr w:type="spellStart"/>
+      <w:r>
+        <w:t>index.json</w:t>
+      </w:r>
+      <w:proofErr w:type="spellEnd"/>
+      <w:r>
+        <w:t xml:space="preserve">) and </w:t>
+      </w:r>
+      <w:r>
+        <w:t xml:space="preserve">render the </w:t>
+      </w:r>
+      <w:proofErr w:type="spellStart"/>
+      <w:r>
+        <w:t>index.html.twig</w:t>
+      </w:r>
+      <w:proofErr w:type="spellEnd"/>
+      <w:r>
+        <w:t xml:space="preserve"> template to produce the Index Page.</w:t>
       </w:r>
       <w:bookmarkStart w:id="0" w:name="_GoBack"/>
       <w:bookmarkEnd w:id="0"/>
       <w:r>
-        <w:t xml:space="preserve"> topic agnostic of the topic or categories.</w:t>
-      </w:r>
-    </w:p>
-    <w:p>
-      <w:r>
-        <w:t>All charts were design to be scalable. All graphs will render as the view point change allowing for a pleasant user experience.</w:t>
-      </w:r>
-    </w:p>
-    <w:p>
-      <w:pPr>
-        <w:pStyle w:val="Heading3"/>
-      </w:pPr>
-      <w:r>
-        <w:t>Visual Component – Technical</w:t>
-      </w:r>
-    </w:p>
-    <w:p>
-      <w:r>
-        <w:t xml:space="preserve">The Node.js Express Framework was chosen as the server-side technology as it allows for </w:t>
-      </w:r>
-      <w:r>
-        <w:t xml:space="preserve">serving both </w:t>
-      </w:r>
-      <w:r>
-        <w:t xml:space="preserve">static </w:t>
-      </w:r>
-      <w:r>
-        <w:t xml:space="preserve">and dynamic content with little coding necessary. </w:t>
-      </w:r>
-    </w:p>
-    <w:p>
-      <w:r>
-        <w:t>Bootstrap was chosen to allow for a r</w:t>
-      </w:r>
-      <w:r>
-        <w:t>esponsive UI</w:t>
-      </w:r>
-      <w:r>
-        <w:t xml:space="preserve">. This allowed for creating a response base without having to specifically code for it. </w:t>
-      </w:r>
-    </w:p>
-    <w:p>
-      <w:r>
-        <w:t>JQuery was chosen to aid cross browser support.</w:t>
-      </w:r>
-    </w:p>
-    <w:p>
-      <w:r>
-        <w:t>Twig was chosen as a HTML templating tool to allow the controllers to embed data when rending the views.</w:t>
-      </w:r>
-    </w:p>
-    <w:p>
-      <w:r>
-        <w:t xml:space="preserve">The </w:t>
-      </w:r>
-      <w:r>
-        <w:t xml:space="preserve">D3 JavaScript </w:t>
-      </w:r>
-      <w:r>
-        <w:t xml:space="preserve">charting library was chosen as the base to develop the majority of the charts as it provides </w:t>
-      </w:r>
-      <w:r>
-        <w:t xml:space="preserve">the ability to </w:t>
-      </w:r>
-      <w:r>
-        <w:t xml:space="preserve">visualise data by </w:t>
-      </w:r>
-      <w:r>
-        <w:t>attaching the provided data to the DOM (Document Object Model).</w:t>
-      </w:r>
-    </w:p>
-    <w:p/>
+        <w:t xml:space="preserve"> </w:t>
+      </w:r>
+    </w:p>
     <w:sectPr>
       <w:pgSz w:w="11906" w:h="16838"/>
       <w:pgMar w:top="1440" w:right="1440" w:bottom="1440" w:left="1440" w:header="708" w:footer="708" w:gutter="0"/>

</xml_diff>

<commit_message>
DC : Added Lit Review
</commit_message>
<xml_diff>
--- a/documentation/wip/Input for Group Report - Dave Cloete.docx
+++ b/documentation/wip/Input for Group Report - Dave Cloete.docx
@@ -2,6 +2,39 @@
 <file path=word/document.xml><?xml version="1.0" encoding="utf-8"?>
 <w:document xmlns:wpc="http://schemas.microsoft.com/office/word/2010/wordprocessingCanvas" xmlns:mc="http://schemas.openxmlformats.org/markup-compatibility/2006" xmlns:o="urn:schemas-microsoft-com:office:office" xmlns:r="http://schemas.openxmlformats.org/officeDocument/2006/relationships" xmlns:m="http://schemas.openxmlformats.org/officeDocument/2006/math" xmlns:v="urn:schemas-microsoft-com:vml" xmlns:wp14="http://schemas.microsoft.com/office/word/2010/wordprocessingDrawing" xmlns:wp="http://schemas.openxmlformats.org/drawingml/2006/wordprocessingDrawing" xmlns:w10="urn:schemas-microsoft-com:office:word" xmlns:w="http://schemas.openxmlformats.org/wordprocessingml/2006/main" xmlns:w14="http://schemas.microsoft.com/office/word/2010/wordml" xmlns:w15="http://schemas.microsoft.com/office/word/2012/wordml" xmlns:wpg="http://schemas.microsoft.com/office/word/2010/wordprocessingGroup" xmlns:wpi="http://schemas.microsoft.com/office/word/2010/wordprocessingInk" xmlns:wne="http://schemas.microsoft.com/office/word/2006/wordml" xmlns:wps="http://schemas.microsoft.com/office/word/2010/wordprocessingShape" mc:Ignorable="w14 w15 wp14">
   <w:body>
+    <w:p>
+      <w:pPr>
+        <w:pStyle w:val="Heading1"/>
+      </w:pPr>
+      <w:bookmarkStart w:id="0" w:name="_GoBack"/>
+      <w:r>
+        <w:t>Lit Review</w:t>
+      </w:r>
+    </w:p>
+    <w:bookmarkEnd w:id="0"/>
+    <w:p>
+      <w:pPr>
+        <w:rPr>
+          <w:rFonts w:ascii="Times New Roman" w:hAnsi="Times New Roman" w:cs="Times New Roman"/>
+        </w:rPr>
+      </w:pPr>
+      <w:r>
+        <w:rPr>
+          <w:rFonts w:ascii="Times New Roman" w:hAnsi="Times New Roman" w:cs="Times New Roman"/>
+        </w:rPr>
+        <w:t>Data Visualisation is key to understanding large sets of data. Graphically representing data allows the human mind to better comprehend abstracted views and makes it easier to identify trends, patterns and anomalies not easily identifiable when looking at data in more traditional forms such as spreadsheets.</w:t>
+      </w:r>
+    </w:p>
+    <w:p>
+      <w:pPr>
+        <w:pStyle w:val="Heading1"/>
+      </w:pPr>
+    </w:p>
+    <w:p>
+      <w:pPr>
+        <w:pStyle w:val="Heading1"/>
+      </w:pPr>
+    </w:p>
     <w:p>
       <w:pPr>
         <w:pStyle w:val="Heading1"/>
@@ -305,6 +338,7 @@
     </w:p>
     <w:p>
       <w:r>
+        <w:lastRenderedPageBreak/>
         <w:t xml:space="preserve">Raspberry-PI: </w:t>
       </w:r>
       <w:hyperlink r:id="rId23" w:history="1">
@@ -1053,8 +1087,6 @@
       <w:r>
         <w:t xml:space="preserve"> template to produce the Index Page.</w:t>
       </w:r>
-      <w:bookmarkStart w:id="0" w:name="_GoBack"/>
-      <w:bookmarkEnd w:id="0"/>
       <w:r>
         <w:t xml:space="preserve"> </w:t>
       </w:r>

</xml_diff>

<commit_message>
Group Report with Appendices
</commit_message>
<xml_diff>
--- a/documentation/wip/Input for Group Report - Dave Cloete.docx
+++ b/documentation/wip/Input for Group Report - Dave Cloete.docx
@@ -2,39 +2,6 @@
 <file path=word/document.xml><?xml version="1.0" encoding="utf-8"?>
 <w:document xmlns:wpc="http://schemas.microsoft.com/office/word/2010/wordprocessingCanvas" xmlns:mc="http://schemas.openxmlformats.org/markup-compatibility/2006" xmlns:o="urn:schemas-microsoft-com:office:office" xmlns:r="http://schemas.openxmlformats.org/officeDocument/2006/relationships" xmlns:m="http://schemas.openxmlformats.org/officeDocument/2006/math" xmlns:v="urn:schemas-microsoft-com:vml" xmlns:wp14="http://schemas.microsoft.com/office/word/2010/wordprocessingDrawing" xmlns:wp="http://schemas.openxmlformats.org/drawingml/2006/wordprocessingDrawing" xmlns:w10="urn:schemas-microsoft-com:office:word" xmlns:w="http://schemas.openxmlformats.org/wordprocessingml/2006/main" xmlns:w14="http://schemas.microsoft.com/office/word/2010/wordml" xmlns:w15="http://schemas.microsoft.com/office/word/2012/wordml" xmlns:wpg="http://schemas.microsoft.com/office/word/2010/wordprocessingGroup" xmlns:wpi="http://schemas.microsoft.com/office/word/2010/wordprocessingInk" xmlns:wne="http://schemas.microsoft.com/office/word/2006/wordml" xmlns:wps="http://schemas.microsoft.com/office/word/2010/wordprocessingShape" mc:Ignorable="w14 w15 wp14">
   <w:body>
-    <w:p>
-      <w:pPr>
-        <w:pStyle w:val="Heading1"/>
-      </w:pPr>
-      <w:bookmarkStart w:id="0" w:name="_GoBack"/>
-      <w:r>
-        <w:t>Lit Review</w:t>
-      </w:r>
-    </w:p>
-    <w:bookmarkEnd w:id="0"/>
-    <w:p>
-      <w:pPr>
-        <w:rPr>
-          <w:rFonts w:ascii="Times New Roman" w:hAnsi="Times New Roman" w:cs="Times New Roman"/>
-        </w:rPr>
-      </w:pPr>
-      <w:r>
-        <w:rPr>
-          <w:rFonts w:ascii="Times New Roman" w:hAnsi="Times New Roman" w:cs="Times New Roman"/>
-        </w:rPr>
-        <w:t>Data Visualisation is key to understanding large sets of data. Graphically representing data allows the human mind to better comprehend abstracted views and makes it easier to identify trends, patterns and anomalies not easily identifiable when looking at data in more traditional forms such as spreadsheets.</w:t>
-      </w:r>
-    </w:p>
-    <w:p>
-      <w:pPr>
-        <w:pStyle w:val="Heading1"/>
-      </w:pPr>
-    </w:p>
-    <w:p>
-      <w:pPr>
-        <w:pStyle w:val="Heading1"/>
-      </w:pPr>
-    </w:p>
     <w:p>
       <w:pPr>
         <w:pStyle w:val="Heading1"/>
@@ -338,7 +305,6 @@
     </w:p>
     <w:p>
       <w:r>
-        <w:lastRenderedPageBreak/>
         <w:t xml:space="preserve">Raspberry-PI: </w:t>
       </w:r>
       <w:hyperlink r:id="rId23" w:history="1">
@@ -1087,6 +1053,8 @@
       <w:r>
         <w:t xml:space="preserve"> template to produce the Index Page.</w:t>
       </w:r>
+      <w:bookmarkStart w:id="0" w:name="_GoBack"/>
+      <w:bookmarkEnd w:id="0"/>
       <w:r>
         <w:t xml:space="preserve"> </w:t>
       </w:r>

</xml_diff>

<commit_message>
DC : Updated trello histroy one last time Added Individual report updates
</commit_message>
<xml_diff>
--- a/documentation/wip/Input for Group Report - Dave Cloete.docx
+++ b/documentation/wip/Input for Group Report - Dave Cloete.docx
@@ -25,11 +25,257 @@
       </w:pPr>
     </w:p>
     <w:p>
+      <w:r>
+        <w:t>Technologies used</w:t>
+      </w:r>
+    </w:p>
+    <w:tbl>
+      <w:tblPr>
+        <w:tblStyle w:val="TableGrid"/>
+        <w:tblW w:w="0" w:type="auto"/>
+        <w:tblLook w:val="04A0" w:firstRow="1" w:lastRow="0" w:firstColumn="1" w:lastColumn="0" w:noHBand="0" w:noVBand="1"/>
+      </w:tblPr>
+      <w:tblGrid>
+        <w:gridCol w:w="4508"/>
+        <w:gridCol w:w="4508"/>
+      </w:tblGrid>
+      <w:tr>
+        <w:tc>
+          <w:tcPr>
+            <w:tcW w:w="4508" w:type="dxa"/>
+          </w:tcPr>
+          <w:p>
+            <w:pPr>
+              <w:pStyle w:val="Heading3"/>
+              <w:rPr>
+                <w:rFonts w:ascii="Times New Roman" w:hAnsi="Times New Roman" w:cs="Times New Roman"/>
+              </w:rPr>
+            </w:pPr>
+            <w:bookmarkStart w:id="0" w:name="_Toc455166246"/>
+            <w:r>
+              <w:rPr>
+                <w:rFonts w:asciiTheme="minorHAnsi" w:eastAsiaTheme="minorHAnsi" w:hAnsiTheme="minorHAnsi" w:cstheme="minorBidi"/>
+                <w:color w:val="auto"/>
+                <w:sz w:val="22"/>
+                <w:szCs w:val="22"/>
+              </w:rPr>
+              <w:t>Node.js</w:t>
+            </w:r>
+            <w:bookmarkEnd w:id="0"/>
+          </w:p>
+        </w:tc>
+        <w:tc>
+          <w:tcPr>
+            <w:tcW w:w="4508" w:type="dxa"/>
+          </w:tcPr>
+          <w:p>
+            <w:r>
+              <w:t>Platform that allows for stand-alone JavaScript applications. Used as a stand-alone web-application service.</w:t>
+            </w:r>
+          </w:p>
+        </w:tc>
+      </w:tr>
+      <w:tr>
+        <w:tc>
+          <w:tcPr>
+            <w:tcW w:w="4508" w:type="dxa"/>
+          </w:tcPr>
+          <w:p>
+            <w:r>
+              <w:t>Node.js – Express Framework</w:t>
+            </w:r>
+          </w:p>
+        </w:tc>
+        <w:tc>
+          <w:tcPr>
+            <w:tcW w:w="4508" w:type="dxa"/>
+          </w:tcPr>
+          <w:p>
+            <w:r>
+              <w:t>Node.js package enabling web features supporting the MVC implementation</w:t>
+            </w:r>
+          </w:p>
+        </w:tc>
+      </w:tr>
+      <w:tr>
+        <w:tc>
+          <w:tcPr>
+            <w:tcW w:w="4508" w:type="dxa"/>
+          </w:tcPr>
+          <w:p>
+            <w:r>
+              <w:t>Node.js – File System</w:t>
+            </w:r>
+          </w:p>
+        </w:tc>
+        <w:tc>
+          <w:tcPr>
+            <w:tcW w:w="4508" w:type="dxa"/>
+          </w:tcPr>
+          <w:p>
+            <w:r>
+              <w:t>Node.js package enabling File I/O.</w:t>
+            </w:r>
+          </w:p>
+        </w:tc>
+      </w:tr>
+      <w:tr>
+        <w:tc>
+          <w:tcPr>
+            <w:tcW w:w="4508" w:type="dxa"/>
+          </w:tcPr>
+          <w:p>
+            <w:r>
+              <w:t>Node.js Twig.js</w:t>
+            </w:r>
+          </w:p>
+        </w:tc>
+        <w:tc>
+          <w:tcPr>
+            <w:tcW w:w="4508" w:type="dxa"/>
+          </w:tcPr>
+          <w:p>
+            <w:r>
+              <w:t>HTML templating engine to allow the binding of data to the views</w:t>
+            </w:r>
+          </w:p>
+        </w:tc>
+      </w:tr>
+      <w:tr>
+        <w:tc>
+          <w:tcPr>
+            <w:tcW w:w="4508" w:type="dxa"/>
+          </w:tcPr>
+          <w:p>
+            <w:pPr>
+              <w:rPr>
+                <w:rFonts w:ascii="Times New Roman" w:hAnsi="Times New Roman" w:cs="Times New Roman"/>
+              </w:rPr>
+            </w:pPr>
+            <w:bookmarkStart w:id="1" w:name="_Toc455166250"/>
+            <w:r>
+              <w:t>Bootstrap</w:t>
+            </w:r>
+            <w:bookmarkEnd w:id="1"/>
+          </w:p>
+        </w:tc>
+        <w:tc>
+          <w:tcPr>
+            <w:tcW w:w="4508" w:type="dxa"/>
+          </w:tcPr>
+          <w:p>
+            <w:r>
+              <w:t>UI framework used to aid responsive UI design</w:t>
+            </w:r>
+          </w:p>
+        </w:tc>
+      </w:tr>
+      <w:tr>
+        <w:tc>
+          <w:tcPr>
+            <w:tcW w:w="4508" w:type="dxa"/>
+          </w:tcPr>
+          <w:p>
+            <w:r>
+              <w:t>D3 (Data Driven Documents)</w:t>
+            </w:r>
+          </w:p>
+        </w:tc>
+        <w:tc>
+          <w:tcPr>
+            <w:tcW w:w="4508" w:type="dxa"/>
+          </w:tcPr>
+          <w:p>
+            <w:r>
+              <w:t>Powerful data visualisation component used in the translation of domain data to scalable vector graphics</w:t>
+            </w:r>
+          </w:p>
+        </w:tc>
+      </w:tr>
+      <w:tr>
+        <w:tc>
+          <w:tcPr>
+            <w:tcW w:w="4508" w:type="dxa"/>
+          </w:tcPr>
+          <w:p/>
+        </w:tc>
+        <w:tc>
+          <w:tcPr>
+            <w:tcW w:w="4508" w:type="dxa"/>
+          </w:tcPr>
+          <w:p/>
+        </w:tc>
+      </w:tr>
+      <w:tr>
+        <w:tc>
+          <w:tcPr>
+            <w:tcW w:w="4508" w:type="dxa"/>
+          </w:tcPr>
+          <w:p>
+            <w:r>
+              <w:t>HTML</w:t>
+            </w:r>
+          </w:p>
+        </w:tc>
+        <w:tc>
+          <w:tcPr>
+            <w:tcW w:w="4508" w:type="dxa"/>
+          </w:tcPr>
+          <w:p/>
+        </w:tc>
+      </w:tr>
+      <w:tr>
+        <w:tc>
+          <w:tcPr>
+            <w:tcW w:w="4508" w:type="dxa"/>
+          </w:tcPr>
+          <w:p>
+            <w:r>
+              <w:t>CSS</w:t>
+            </w:r>
+          </w:p>
+        </w:tc>
+        <w:tc>
+          <w:tcPr>
+            <w:tcW w:w="4508" w:type="dxa"/>
+          </w:tcPr>
+          <w:p/>
+        </w:tc>
+      </w:tr>
+      <w:tr>
+        <w:tc>
+          <w:tcPr>
+            <w:tcW w:w="4508" w:type="dxa"/>
+          </w:tcPr>
+          <w:p>
+            <w:r>
+              <w:t>JavaScript</w:t>
+            </w:r>
+          </w:p>
+        </w:tc>
+        <w:tc>
+          <w:tcPr>
+            <w:tcW w:w="4508" w:type="dxa"/>
+          </w:tcPr>
+          <w:p/>
+        </w:tc>
+      </w:tr>
+    </w:tbl>
+    <w:p/>
+    <w:p/>
+    <w:p/>
+    <w:p/>
+    <w:p>
       <w:pPr>
         <w:pStyle w:val="Heading2"/>
       </w:pPr>
       <w:r>
-        <w:t>List of Tutorials</w:t>
+        <w:t>List of Tuto</w:t>
+      </w:r>
+      <w:bookmarkStart w:id="2" w:name="_GoBack"/>
+      <w:bookmarkEnd w:id="2"/>
+      <w:r>
+        <w:t>rials</w:t>
       </w:r>
     </w:p>
     <w:p>
@@ -197,6 +443,7 @@
         <w:ind w:left="720"/>
       </w:pPr>
       <w:r>
+        <w:lastRenderedPageBreak/>
         <w:t xml:space="preserve">D3 – Streamgraph Example: </w:t>
       </w:r>
       <w:hyperlink r:id="rId16" w:history="1">
@@ -1053,8 +1300,6 @@
       <w:r>
         <w:t xml:space="preserve"> template to produce the Index Page.</w:t>
       </w:r>
-      <w:bookmarkStart w:id="0" w:name="_GoBack"/>
-      <w:bookmarkEnd w:id="0"/>
       <w:r>
         <w:t xml:space="preserve"> </w:t>
       </w:r>
@@ -2365,6 +2610,25 @@
       <w:u w:val="single"/>
     </w:rPr>
   </w:style>
+  <w:style w:type="table" w:styleId="TableGrid">
+    <w:name w:val="Table Grid"/>
+    <w:basedOn w:val="TableNormal"/>
+    <w:uiPriority w:val="39"/>
+    <w:rsid w:val="006F1EED"/>
+    <w:pPr>
+      <w:spacing w:after="0" w:line="240" w:lineRule="auto"/>
+    </w:pPr>
+    <w:tblPr>
+      <w:tblBorders>
+        <w:top w:val="single" w:sz="4" w:space="0" w:color="auto"/>
+        <w:left w:val="single" w:sz="4" w:space="0" w:color="auto"/>
+        <w:bottom w:val="single" w:sz="4" w:space="0" w:color="auto"/>
+        <w:right w:val="single" w:sz="4" w:space="0" w:color="auto"/>
+        <w:insideH w:val="single" w:sz="4" w:space="0" w:color="auto"/>
+        <w:insideV w:val="single" w:sz="4" w:space="0" w:color="auto"/>
+      </w:tblBorders>
+    </w:tblPr>
+  </w:style>
 </w:styles>
 </file>
 

</xml_diff>

<commit_message>
DC : Added Individual report updates
</commit_message>
<xml_diff>
--- a/documentation/wip/Input for Group Report - Dave Cloete.docx
+++ b/documentation/wip/Input for Group Report - Dave Cloete.docx
@@ -25,11 +25,257 @@
       </w:pPr>
     </w:p>
     <w:p>
+      <w:r>
+        <w:t>Technologies used</w:t>
+      </w:r>
+    </w:p>
+    <w:tbl>
+      <w:tblPr>
+        <w:tblStyle w:val="TableGrid"/>
+        <w:tblW w:w="0" w:type="auto"/>
+        <w:tblLook w:val="04A0" w:firstRow="1" w:lastRow="0" w:firstColumn="1" w:lastColumn="0" w:noHBand="0" w:noVBand="1"/>
+      </w:tblPr>
+      <w:tblGrid>
+        <w:gridCol w:w="4508"/>
+        <w:gridCol w:w="4508"/>
+      </w:tblGrid>
+      <w:tr>
+        <w:tc>
+          <w:tcPr>
+            <w:tcW w:w="4508" w:type="dxa"/>
+          </w:tcPr>
+          <w:p>
+            <w:pPr>
+              <w:pStyle w:val="Heading3"/>
+              <w:rPr>
+                <w:rFonts w:ascii="Times New Roman" w:hAnsi="Times New Roman" w:cs="Times New Roman"/>
+              </w:rPr>
+            </w:pPr>
+            <w:bookmarkStart w:id="0" w:name="_Toc455166246"/>
+            <w:r>
+              <w:rPr>
+                <w:rFonts w:asciiTheme="minorHAnsi" w:eastAsiaTheme="minorHAnsi" w:hAnsiTheme="minorHAnsi" w:cstheme="minorBidi"/>
+                <w:color w:val="auto"/>
+                <w:sz w:val="22"/>
+                <w:szCs w:val="22"/>
+              </w:rPr>
+              <w:t>Node.js</w:t>
+            </w:r>
+            <w:bookmarkEnd w:id="0"/>
+          </w:p>
+        </w:tc>
+        <w:tc>
+          <w:tcPr>
+            <w:tcW w:w="4508" w:type="dxa"/>
+          </w:tcPr>
+          <w:p>
+            <w:r>
+              <w:t>Platform that allows for stand-alone JavaScript applications. Used as a stand-alone web-application service.</w:t>
+            </w:r>
+          </w:p>
+        </w:tc>
+      </w:tr>
+      <w:tr>
+        <w:tc>
+          <w:tcPr>
+            <w:tcW w:w="4508" w:type="dxa"/>
+          </w:tcPr>
+          <w:p>
+            <w:r>
+              <w:t>Node.js – Express Framework</w:t>
+            </w:r>
+          </w:p>
+        </w:tc>
+        <w:tc>
+          <w:tcPr>
+            <w:tcW w:w="4508" w:type="dxa"/>
+          </w:tcPr>
+          <w:p>
+            <w:r>
+              <w:t>Node.js package enabling web features supporting the MVC implementation</w:t>
+            </w:r>
+          </w:p>
+        </w:tc>
+      </w:tr>
+      <w:tr>
+        <w:tc>
+          <w:tcPr>
+            <w:tcW w:w="4508" w:type="dxa"/>
+          </w:tcPr>
+          <w:p>
+            <w:r>
+              <w:t>Node.js – File System</w:t>
+            </w:r>
+          </w:p>
+        </w:tc>
+        <w:tc>
+          <w:tcPr>
+            <w:tcW w:w="4508" w:type="dxa"/>
+          </w:tcPr>
+          <w:p>
+            <w:r>
+              <w:t>Node.js package enabling File I/O.</w:t>
+            </w:r>
+          </w:p>
+        </w:tc>
+      </w:tr>
+      <w:tr>
+        <w:tc>
+          <w:tcPr>
+            <w:tcW w:w="4508" w:type="dxa"/>
+          </w:tcPr>
+          <w:p>
+            <w:r>
+              <w:t>Node.js Twig.js</w:t>
+            </w:r>
+          </w:p>
+        </w:tc>
+        <w:tc>
+          <w:tcPr>
+            <w:tcW w:w="4508" w:type="dxa"/>
+          </w:tcPr>
+          <w:p>
+            <w:r>
+              <w:t>HTML templating engine to allow the binding of data to the views</w:t>
+            </w:r>
+          </w:p>
+        </w:tc>
+      </w:tr>
+      <w:tr>
+        <w:tc>
+          <w:tcPr>
+            <w:tcW w:w="4508" w:type="dxa"/>
+          </w:tcPr>
+          <w:p>
+            <w:pPr>
+              <w:rPr>
+                <w:rFonts w:ascii="Times New Roman" w:hAnsi="Times New Roman" w:cs="Times New Roman"/>
+              </w:rPr>
+            </w:pPr>
+            <w:bookmarkStart w:id="1" w:name="_Toc455166250"/>
+            <w:r>
+              <w:t>Bootstrap</w:t>
+            </w:r>
+            <w:bookmarkEnd w:id="1"/>
+          </w:p>
+        </w:tc>
+        <w:tc>
+          <w:tcPr>
+            <w:tcW w:w="4508" w:type="dxa"/>
+          </w:tcPr>
+          <w:p>
+            <w:r>
+              <w:t>UI framework used to aid responsive UI design</w:t>
+            </w:r>
+          </w:p>
+        </w:tc>
+      </w:tr>
+      <w:tr>
+        <w:tc>
+          <w:tcPr>
+            <w:tcW w:w="4508" w:type="dxa"/>
+          </w:tcPr>
+          <w:p>
+            <w:r>
+              <w:t>D3 (Data Driven Documents)</w:t>
+            </w:r>
+          </w:p>
+        </w:tc>
+        <w:tc>
+          <w:tcPr>
+            <w:tcW w:w="4508" w:type="dxa"/>
+          </w:tcPr>
+          <w:p>
+            <w:r>
+              <w:t>Powerful data visualisation component used in the translation of domain data to scalable vector graphics</w:t>
+            </w:r>
+          </w:p>
+        </w:tc>
+      </w:tr>
+      <w:tr>
+        <w:tc>
+          <w:tcPr>
+            <w:tcW w:w="4508" w:type="dxa"/>
+          </w:tcPr>
+          <w:p/>
+        </w:tc>
+        <w:tc>
+          <w:tcPr>
+            <w:tcW w:w="4508" w:type="dxa"/>
+          </w:tcPr>
+          <w:p/>
+        </w:tc>
+      </w:tr>
+      <w:tr>
+        <w:tc>
+          <w:tcPr>
+            <w:tcW w:w="4508" w:type="dxa"/>
+          </w:tcPr>
+          <w:p>
+            <w:r>
+              <w:t>HTML</w:t>
+            </w:r>
+          </w:p>
+        </w:tc>
+        <w:tc>
+          <w:tcPr>
+            <w:tcW w:w="4508" w:type="dxa"/>
+          </w:tcPr>
+          <w:p/>
+        </w:tc>
+      </w:tr>
+      <w:tr>
+        <w:tc>
+          <w:tcPr>
+            <w:tcW w:w="4508" w:type="dxa"/>
+          </w:tcPr>
+          <w:p>
+            <w:r>
+              <w:t>CSS</w:t>
+            </w:r>
+          </w:p>
+        </w:tc>
+        <w:tc>
+          <w:tcPr>
+            <w:tcW w:w="4508" w:type="dxa"/>
+          </w:tcPr>
+          <w:p/>
+        </w:tc>
+      </w:tr>
+      <w:tr>
+        <w:tc>
+          <w:tcPr>
+            <w:tcW w:w="4508" w:type="dxa"/>
+          </w:tcPr>
+          <w:p>
+            <w:r>
+              <w:t>JavaScript</w:t>
+            </w:r>
+          </w:p>
+        </w:tc>
+        <w:tc>
+          <w:tcPr>
+            <w:tcW w:w="4508" w:type="dxa"/>
+          </w:tcPr>
+          <w:p/>
+        </w:tc>
+      </w:tr>
+    </w:tbl>
+    <w:p/>
+    <w:p/>
+    <w:p/>
+    <w:p/>
+    <w:p>
       <w:pPr>
         <w:pStyle w:val="Heading2"/>
       </w:pPr>
       <w:r>
-        <w:t>List of Tutorials</w:t>
+        <w:t>List of Tuto</w:t>
+      </w:r>
+      <w:bookmarkStart w:id="2" w:name="_GoBack"/>
+      <w:bookmarkEnd w:id="2"/>
+      <w:r>
+        <w:t>rials</w:t>
       </w:r>
     </w:p>
     <w:p>
@@ -197,6 +443,7 @@
         <w:ind w:left="720"/>
       </w:pPr>
       <w:r>
+        <w:lastRenderedPageBreak/>
         <w:t xml:space="preserve">D3 – Streamgraph Example: </w:t>
       </w:r>
       <w:hyperlink r:id="rId16" w:history="1">
@@ -1053,8 +1300,6 @@
       <w:r>
         <w:t xml:space="preserve"> template to produce the Index Page.</w:t>
       </w:r>
-      <w:bookmarkStart w:id="0" w:name="_GoBack"/>
-      <w:bookmarkEnd w:id="0"/>
       <w:r>
         <w:t xml:space="preserve"> </w:t>
       </w:r>
@@ -2365,6 +2610,25 @@
       <w:u w:val="single"/>
     </w:rPr>
   </w:style>
+  <w:style w:type="table" w:styleId="TableGrid">
+    <w:name w:val="Table Grid"/>
+    <w:basedOn w:val="TableNormal"/>
+    <w:uiPriority w:val="39"/>
+    <w:rsid w:val="006F1EED"/>
+    <w:pPr>
+      <w:spacing w:after="0" w:line="240" w:lineRule="auto"/>
+    </w:pPr>
+    <w:tblPr>
+      <w:tblBorders>
+        <w:top w:val="single" w:sz="4" w:space="0" w:color="auto"/>
+        <w:left w:val="single" w:sz="4" w:space="0" w:color="auto"/>
+        <w:bottom w:val="single" w:sz="4" w:space="0" w:color="auto"/>
+        <w:right w:val="single" w:sz="4" w:space="0" w:color="auto"/>
+        <w:insideH w:val="single" w:sz="4" w:space="0" w:color="auto"/>
+        <w:insideV w:val="single" w:sz="4" w:space="0" w:color="auto"/>
+      </w:tblBorders>
+    </w:tblPr>
+  </w:style>
 </w:styles>
 </file>
 

</xml_diff>

<commit_message>
DC : Updated group report
</commit_message>
<xml_diff>
--- a/documentation/wip/Input for Group Report - Dave Cloete.docx
+++ b/documentation/wip/Input for Group Report - Dave Cloete.docx
@@ -24,6 +24,32 @@
         <w:pStyle w:val="Heading2"/>
       </w:pPr>
     </w:p>
+    <w:p>
+      <w:pPr>
+        <w:pStyle w:val="Heading1"/>
+      </w:pPr>
+      <w:r>
+        <w:t>Lit Review</w:t>
+      </w:r>
+    </w:p>
+    <w:p>
+      <w:pPr>
+        <w:rPr>
+          <w:rFonts w:ascii="Times New Roman" w:hAnsi="Times New Roman" w:cs="Times New Roman"/>
+        </w:rPr>
+      </w:pPr>
+      <w:r>
+        <w:rPr>
+          <w:rFonts w:ascii="Times New Roman" w:hAnsi="Times New Roman" w:cs="Times New Roman"/>
+        </w:rPr>
+        <w:t>Data Visualisation is key to understanding large sets of data. Graphically representing data allows the human mind to better comprehend abstracted views and makes it easier to identify trends, patterns and anomalies not easily identifiable when looking at data in more traditional forms such as spreadsheets.</w:t>
+      </w:r>
+    </w:p>
+    <w:p>
+      <w:bookmarkStart w:id="0" w:name="_GoBack"/>
+      <w:bookmarkEnd w:id="0"/>
+    </w:p>
+    <w:p/>
     <w:p>
       <w:r>
         <w:t>Technologies used</w:t>
@@ -47,11 +73,12 @@
           <w:p>
             <w:pPr>
               <w:pStyle w:val="Heading3"/>
+              <w:outlineLvl w:val="2"/>
               <w:rPr>
                 <w:rFonts w:ascii="Times New Roman" w:hAnsi="Times New Roman" w:cs="Times New Roman"/>
               </w:rPr>
             </w:pPr>
-            <w:bookmarkStart w:id="0" w:name="_Toc455166246"/>
+            <w:bookmarkStart w:id="1" w:name="_Toc455166246"/>
             <w:r>
               <w:rPr>
                 <w:rFonts w:asciiTheme="minorHAnsi" w:eastAsiaTheme="minorHAnsi" w:hAnsiTheme="minorHAnsi" w:cstheme="minorBidi"/>
@@ -61,7 +88,7 @@
               </w:rPr>
               <w:t>Node.js</w:t>
             </w:r>
-            <w:bookmarkEnd w:id="0"/>
+            <w:bookmarkEnd w:id="1"/>
           </w:p>
         </w:tc>
         <w:tc>
@@ -152,11 +179,11 @@
                 <w:rFonts w:ascii="Times New Roman" w:hAnsi="Times New Roman" w:cs="Times New Roman"/>
               </w:rPr>
             </w:pPr>
-            <w:bookmarkStart w:id="1" w:name="_Toc455166250"/>
+            <w:bookmarkStart w:id="2" w:name="_Toc455166250"/>
             <w:r>
               <w:t>Bootstrap</w:t>
             </w:r>
-            <w:bookmarkEnd w:id="1"/>
+            <w:bookmarkEnd w:id="2"/>
           </w:p>
         </w:tc>
         <w:tc>
@@ -270,12 +297,7 @@
         <w:pStyle w:val="Heading2"/>
       </w:pPr>
       <w:r>
-        <w:t>List of Tuto</w:t>
-      </w:r>
-      <w:bookmarkStart w:id="2" w:name="_GoBack"/>
-      <w:bookmarkEnd w:id="2"/>
-      <w:r>
-        <w:t>rials</w:t>
+        <w:t>List of Tutorials</w:t>
       </w:r>
     </w:p>
     <w:p>
@@ -361,6 +383,7 @@
     </w:p>
     <w:p>
       <w:r>
+        <w:lastRenderedPageBreak/>
         <w:t xml:space="preserve">D3 – Let’s Make a Bar Chart (Parts I, II &amp; III): </w:t>
       </w:r>
       <w:hyperlink r:id="rId11" w:history="1">
@@ -443,7 +466,6 @@
         <w:ind w:left="720"/>
       </w:pPr>
       <w:r>
-        <w:lastRenderedPageBreak/>
         <w:t xml:space="preserve">D3 – Streamgraph Example: </w:t>
       </w:r>
       <w:hyperlink r:id="rId16" w:history="1">

</xml_diff>